<commit_message>
server-side communication testings docs - not implemented marked as failed
</commit_message>
<xml_diff>
--- a/N17/docs/Test Data/System Tests/Matt Tests/SE-N17-043.docx
+++ b/N17/docs/Test Data/System Tests/Matt Tests/SE-N17-043.docx
@@ -22,12 +22,6 @@
         <w:gridCol w:w="6280"/>
       </w:tblGrid>
       <w:tr>
-        <w:tblPrEx>
-          <w:tblCellMar>
-            <w:top w:w="0" w:type="dxa"/>
-            <w:bottom w:w="0" w:type="dxa"/>
-          </w:tblCellMar>
-        </w:tblPrEx>
         <w:tc>
           <w:tcPr>
             <w:tcW w:w="3358" w:type="dxa"/>
@@ -116,12 +110,6 @@
         </w:tc>
       </w:tr>
       <w:tr>
-        <w:tblPrEx>
-          <w:tblCellMar>
-            <w:top w:w="0" w:type="dxa"/>
-            <w:bottom w:w="0" w:type="dxa"/>
-          </w:tblCellMar>
-        </w:tblPrEx>
         <w:tc>
           <w:tcPr>
             <w:tcW w:w="3358" w:type="dxa"/>
@@ -165,8 +153,6 @@
               </w:rPr>
               <w:t>SE-N17-043</w:t>
             </w:r>
-            <w:bookmarkStart w:id="0" w:name="_GoBack"/>
-            <w:bookmarkEnd w:id="0"/>
           </w:p>
         </w:tc>
         <w:tc>
@@ -217,12 +203,6 @@
         </w:tc>
       </w:tr>
       <w:tr>
-        <w:tblPrEx>
-          <w:tblCellMar>
-            <w:top w:w="0" w:type="dxa"/>
-            <w:bottom w:w="0" w:type="dxa"/>
-          </w:tblCellMar>
-        </w:tblPrEx>
         <w:tc>
           <w:tcPr>
             <w:tcW w:w="3358" w:type="dxa"/>
@@ -316,12 +296,6 @@
         </w:tc>
       </w:tr>
       <w:tr>
-        <w:tblPrEx>
-          <w:tblCellMar>
-            <w:top w:w="0" w:type="dxa"/>
-            <w:bottom w:w="0" w:type="dxa"/>
-          </w:tblCellMar>
-        </w:tblPrEx>
         <w:tc>
           <w:tcPr>
             <w:tcW w:w="9638" w:type="dxa"/>
@@ -371,12 +345,6 @@
         </w:tc>
       </w:tr>
       <w:tr>
-        <w:tblPrEx>
-          <w:tblCellMar>
-            <w:top w:w="0" w:type="dxa"/>
-            <w:bottom w:w="0" w:type="dxa"/>
-          </w:tblCellMar>
-        </w:tblPrEx>
         <w:tc>
           <w:tcPr>
             <w:tcW w:w="9638" w:type="dxa"/>
@@ -546,12 +514,6 @@
         </w:tc>
       </w:tr>
       <w:tr>
-        <w:tblPrEx>
-          <w:tblCellMar>
-            <w:top w:w="0" w:type="dxa"/>
-            <w:bottom w:w="0" w:type="dxa"/>
-          </w:tblCellMar>
-        </w:tblPrEx>
         <w:tc>
           <w:tcPr>
             <w:tcW w:w="9638" w:type="dxa"/>
@@ -589,6 +551,19 @@
               </w:rPr>
               <w:t>Description of test:</w:t>
             </w:r>
+            <w:r>
+              <w:t xml:space="preserve"> </w:t>
+            </w:r>
+            <w:r>
+              <w:rPr>
+                <w:rFonts w:asciiTheme="minorHAnsi" w:hAnsiTheme="minorHAnsi" w:cstheme="minorHAnsi"/>
+                <w:sz w:val="20"/>
+                <w:szCs w:val="20"/>
+              </w:rPr>
+              <w:t>Due to the fact we did not attempt to complete the server to server requirements, there was nothing to test, so it must be regarded as a fail. This is due to time constraints and the lack of another group also being unable to achieve this task.</w:t>
+            </w:r>
+            <w:bookmarkStart w:id="0" w:name="_GoBack"/>
+            <w:bookmarkEnd w:id="0"/>
           </w:p>
           <w:p>
             <w:pPr>
@@ -679,12 +654,6 @@
         </w:tc>
       </w:tr>
       <w:tr>
-        <w:tblPrEx>
-          <w:tblCellMar>
-            <w:top w:w="0" w:type="dxa"/>
-            <w:bottom w:w="0" w:type="dxa"/>
-          </w:tblCellMar>
-        </w:tblPrEx>
         <w:trPr>
           <w:trHeight w:val="2875"/>
         </w:trPr>
@@ -814,12 +783,6 @@
         </w:tc>
       </w:tr>
       <w:tr>
-        <w:tblPrEx>
-          <w:tblCellMar>
-            <w:top w:w="0" w:type="dxa"/>
-            <w:bottom w:w="0" w:type="dxa"/>
-          </w:tblCellMar>
-        </w:tblPrEx>
         <w:trPr>
           <w:trHeight w:val="2875"/>
         </w:trPr>
@@ -865,12 +828,6 @@
         </w:tc>
       </w:tr>
       <w:tr>
-        <w:tblPrEx>
-          <w:tblCellMar>
-            <w:top w:w="0" w:type="dxa"/>
-            <w:bottom w:w="0" w:type="dxa"/>
-          </w:tblCellMar>
-        </w:tblPrEx>
         <w:trPr>
           <w:trHeight w:val="518"/>
         </w:trPr>
@@ -918,12 +875,6 @@
         </w:tc>
       </w:tr>
       <w:tr>
-        <w:tblPrEx>
-          <w:tblCellMar>
-            <w:top w:w="0" w:type="dxa"/>
-            <w:bottom w:w="0" w:type="dxa"/>
-          </w:tblCellMar>
-        </w:tblPrEx>
         <w:trPr>
           <w:trHeight w:val="518"/>
         </w:trPr>
@@ -963,6 +914,7 @@
                 <w:sz w:val="20"/>
                 <w:szCs w:val="20"/>
               </w:rPr>
+              <w:lastRenderedPageBreak/>
               <w:t>Change Control Number:</w:t>
             </w:r>
           </w:p>
@@ -985,7 +937,6 @@
                 <w:sz w:val="20"/>
                 <w:szCs w:val="20"/>
               </w:rPr>
-              <w:lastRenderedPageBreak/>
               <w:t>Description of changes made:</w:t>
             </w:r>
           </w:p>

</xml_diff>